<commit_message>
Update to version numbers
git-svn-id: svn://127.0.0.1/Core@10493 17c802ae-cbca-534c-9e8e-6d19a4926c45
</commit_message>
<xml_diff>
--- a/trunk/doc/readme_exnm04070001en_updt55.docx
+++ b/trunk/doc/readme_exnm04070001en_updt55.docx
@@ -883,7 +883,7 @@
                 <w:sz w:val="16"/>
                 <w:szCs w:val="16"/>
               </w:rPr>
-              <w:t>exnm04070001en_updt55</w:t>
+              <w:t>exnm04070002en_updt55</w:t>
             </w:r>
             <w:r>
               <w:rPr>
@@ -964,7 +964,7 @@
               <w:rPr>
                 <w:szCs w:val="16"/>
               </w:rPr>
-              <w:t>exnm04070001en_updt55.sql</w:t>
+              <w:t>exnm04070002en_updt55.sql</w:t>
             </w:r>
             <w:r>
               <w:rPr>
@@ -1295,7 +1295,7 @@
                 <w:i w:val="0"/>
                 <w:iCs w:val="0"/>
               </w:rPr>
-              <w:t>exnm0407001en_updt55</w:t>
+              <w:t>exnm0407002</w:t>
             </w:r>
             <w:r>
               <w:rPr>
@@ -1305,6 +1305,16 @@
                 <w:i w:val="0"/>
                 <w:iCs w:val="0"/>
               </w:rPr>
+              <w:t>en_updt55</w:t>
+            </w:r>
+            <w:r>
+              <w:rPr>
+                <w:rStyle w:val="TableTitleline"/>
+                <w:b w:val="0"/>
+                <w:bCs w:val="0"/>
+                <w:i w:val="0"/>
+                <w:iCs w:val="0"/>
+              </w:rPr>
               <w:t>.sql</w:t>
             </w:r>
           </w:p>
@@ -1417,7 +1427,7 @@
               <w:pStyle w:val="TableText"/>
             </w:pPr>
             <w:r>
-              <w:t>1.8</w:t>
+              <w:t>1.9</w:t>
             </w:r>
           </w:p>
         </w:tc>
@@ -2006,7 +2016,7 @@
               <w:pStyle w:val="TableText"/>
             </w:pPr>
             <w:r>
-              <w:t>1.1</w:t>
+              <w:t>1.4</w:t>
             </w:r>
           </w:p>
         </w:tc>
@@ -2870,22 +2880,22 @@
       <w:r>
         <w:br w:type="page"/>
       </w:r>
-      <w:bookmarkStart w:id="3" w:name="_GoBack"/>
-      <w:bookmarkEnd w:id="3"/>
     </w:p>
     <w:p>
       <w:pPr>
         <w:pStyle w:val="Heading1"/>
       </w:pPr>
-      <w:bookmarkStart w:id="4" w:name="_Toc471938384"/>
+      <w:bookmarkStart w:id="3" w:name="_Toc471938384"/>
       <w:r>
         <w:lastRenderedPageBreak/>
         <w:t>Log No. Summary</w:t>
       </w:r>
+      <w:bookmarkEnd w:id="3"/>
+      <w:r>
+        <w:t xml:space="preserve"> </w:t>
+      </w:r>
+      <w:bookmarkStart w:id="4" w:name="_GoBack"/>
       <w:bookmarkEnd w:id="4"/>
-      <w:r>
-        <w:t xml:space="preserve"> </w:t>
-      </w:r>
     </w:p>
     <w:p>
       <w:r>
@@ -5930,14 +5940,7 @@
           <w:rFonts w:cs="Arial"/>
           <w:szCs w:val="20"/>
         </w:rPr>
-        <w:t>‘</w:t>
-      </w:r>
-      <w:r>
-        <w:rPr>
-          <w:rFonts w:cs="Arial"/>
-          <w:szCs w:val="20"/>
-        </w:rPr>
-        <w:t>NW', 'ROAD');</w:t>
+        <w:t>‘NW', 'ROAD');</w:t>
       </w:r>
     </w:p>
     <w:p>
@@ -6025,10 +6028,7 @@
       </w:r>
       <w:proofErr w:type="gramEnd"/>
       <w:r>
-        <w:t xml:space="preserve">'NW', 'ROAD', </w:t>
-      </w:r>
-      <w:r>
-        <w:t>‘SPED’);</w:t>
+        <w:t>'NW', 'ROAD', ‘SPED’);</w:t>
       </w:r>
     </w:p>
     <w:p>
@@ -6105,10 +6105,7 @@
       </w:r>
       <w:proofErr w:type="gramEnd"/>
       <w:r>
-        <w:t>'</w:t>
-      </w:r>
-      <w:r>
-        <w:t>NW', 'ROAD', NULL, 5052000, 3557000, 5060000, 3565000 );</w:t>
+        <w:t>'NW', 'ROAD', NULL, 5052000, 3557000, 5060000, 3565000 );</w:t>
       </w:r>
     </w:p>
     <w:p>
@@ -7169,7 +7166,7 @@
             <w:fldChar w:fldCharType="separate"/>
           </w:r>
           <w:r>
-            <w:t>30-Mar-17</w:t>
+            <w:t>10-Apr-17</w:t>
           </w:r>
           <w:r>
             <w:fldChar w:fldCharType="end"/>
@@ -7435,7 +7432,7 @@
             <w:t>:</w:t>
           </w:r>
           <w:r>
-            <w:t>30</w:t>
+            <w:t>7</w:t>
           </w:r>
           <w:r>
             <w:rPr>
@@ -7444,7 +7441,10 @@
             <w:t>th</w:t>
           </w:r>
           <w:r>
-            <w:t xml:space="preserve"> March 2017</w:t>
+            <w:t xml:space="preserve"> April</w:t>
+          </w:r>
+          <w:r>
+            <w:t xml:space="preserve"> 2017</w:t>
           </w:r>
           <w:r>
             <w:t xml:space="preserve"> </w:t>
@@ -7459,7 +7459,7 @@
             <w:fldChar w:fldCharType="separate"/>
           </w:r>
           <w:r>
-            <w:t>exnm04070001en_updt55</w:t>
+            <w:t>exnm04070002en_updt55</w:t>
           </w:r>
           <w:r>
             <w:fldChar w:fldCharType="end"/>
@@ -7488,7 +7488,7 @@
             <w:rPr>
               <w:noProof/>
             </w:rPr>
-            <w:t>8</w:t>
+            <w:t>4</w:t>
           </w:r>
           <w:r>
             <w:rPr>
@@ -11755,7 +11755,7 @@
 </file>
 
 <file path=customXml/itemProps1.xml><?xml version="1.0" encoding="utf-8"?>
-<ds:datastoreItem xmlns:ds="http://schemas.openxmlformats.org/officeDocument/2006/customXml" ds:itemID="{CA83138A-EE5F-402C-B294-A1DFDCF92D05}">
+<ds:datastoreItem xmlns:ds="http://schemas.openxmlformats.org/officeDocument/2006/customXml" ds:itemID="{8398A388-9659-454A-B7DD-184E1B01F057}">
   <ds:schemaRefs>
     <ds:schemaRef ds:uri="http://schemas.openxmlformats.org/officeDocument/2006/bibliography"/>
   </ds:schemaRefs>

</xml_diff>